<commit_message>
Playbook_XC4T-ASKO. Networks and Clouds environments Security. UPDATE
</commit_message>
<xml_diff>
--- a/homework/03. Networks and Clouds environments Security/Task_1/Playbook_XC4T-ASKO. Networks and Clouds environments Security.docx
+++ b/homework/03. Networks and Clouds environments Security/Task_1/Playbook_XC4T-ASKO. Networks and Clouds environments Security.docx
@@ -12,12 +12,12 @@
           <wp:inline distB="114300" distT="114300" distL="114300" distR="114300">
             <wp:extent cx="4267200" cy="1323975"/>
             <wp:effectExtent b="0" l="0" r="0" t="0"/>
-            <wp:docPr id="9" name="image9.jpg"/>
+            <wp:docPr id="9" name="image2.jpg"/>
             <a:graphic>
               <a:graphicData uri="http://schemas.openxmlformats.org/drawingml/2006/picture">
                 <pic:pic>
                   <pic:nvPicPr>
-                    <pic:cNvPr id="0" name="image9.jpg"/>
+                    <pic:cNvPr id="0" name="image2.jpg"/>
                     <pic:cNvPicPr preferRelativeResize="0"/>
                   </pic:nvPicPr>
                   <pic:blipFill>
@@ -961,12 +961,12 @@
           <wp:inline distB="114300" distT="114300" distL="114300" distR="114300">
             <wp:extent cx="4739663" cy="2373953"/>
             <wp:effectExtent b="0" l="0" r="0" t="0"/>
-            <wp:docPr id="3" name="image3.png"/>
+            <wp:docPr id="3" name="image5.png"/>
             <a:graphic>
               <a:graphicData uri="http://schemas.openxmlformats.org/drawingml/2006/picture">
                 <pic:pic>
                   <pic:nvPicPr>
-                    <pic:cNvPr id="0" name="image3.png"/>
+                    <pic:cNvPr id="0" name="image5.png"/>
                     <pic:cNvPicPr preferRelativeResize="0"/>
                   </pic:nvPicPr>
                   <pic:blipFill>
@@ -1024,12 +1024,12 @@
           <wp:inline distB="114300" distT="114300" distL="114300" distR="114300">
             <wp:extent cx="4672988" cy="2049401"/>
             <wp:effectExtent b="0" l="0" r="0" t="0"/>
-            <wp:docPr id="8" name="image4.png"/>
+            <wp:docPr id="8" name="image3.png"/>
             <a:graphic>
               <a:graphicData uri="http://schemas.openxmlformats.org/drawingml/2006/picture">
                 <pic:pic>
                   <pic:nvPicPr>
-                    <pic:cNvPr id="0" name="image4.png"/>
+                    <pic:cNvPr id="0" name="image3.png"/>
                     <pic:cNvPicPr preferRelativeResize="0"/>
                   </pic:nvPicPr>
                   <pic:blipFill>
@@ -1148,12 +1148,12 @@
           <wp:inline distB="114300" distT="114300" distL="114300" distR="114300">
             <wp:extent cx="4749188" cy="1205752"/>
             <wp:effectExtent b="0" l="0" r="0" t="0"/>
-            <wp:docPr id="2" name="image5.png"/>
+            <wp:docPr id="2" name="image8.png"/>
             <a:graphic>
               <a:graphicData uri="http://schemas.openxmlformats.org/drawingml/2006/picture">
                 <pic:pic>
                   <pic:nvPicPr>
-                    <pic:cNvPr id="0" name="image5.png"/>
+                    <pic:cNvPr id="0" name="image8.png"/>
                     <pic:cNvPicPr preferRelativeResize="0"/>
                   </pic:nvPicPr>
                   <pic:blipFill>
@@ -1298,12 +1298,12 @@
           <wp:inline distB="114300" distT="114300" distL="114300" distR="114300">
             <wp:extent cx="7200000" cy="4648200"/>
             <wp:effectExtent b="0" l="0" r="0" t="0"/>
-            <wp:docPr id="7" name="image8.png"/>
+            <wp:docPr id="7" name="image9.png"/>
             <a:graphic>
               <a:graphicData uri="http://schemas.openxmlformats.org/drawingml/2006/picture">
                 <pic:pic>
                   <pic:nvPicPr>
-                    <pic:cNvPr id="0" name="image8.png"/>
+                    <pic:cNvPr id="0" name="image9.png"/>
                     <pic:cNvPicPr preferRelativeResize="0"/>
                   </pic:nvPicPr>
                   <pic:blipFill>
@@ -1356,7 +1356,7 @@
           <w:rFonts w:ascii="Roboto Medium" w:cs="Roboto Medium" w:eastAsia="Roboto Medium" w:hAnsi="Roboto Medium"/>
           <w:rtl w:val="0"/>
         </w:rPr>
-        <w:t xml:space="preserve">Проверяем запуск установленного приложения cmatrix на Target-192.168.1.26:</w:t>
+        <w:t xml:space="preserve">Проверяем запуск установленного приложения cmatrix на Target-192.168.1.9:</w:t>
       </w:r>
     </w:p>
     <w:p>
@@ -1373,12 +1373,12 @@
           <wp:inline distB="114300" distT="114300" distL="114300" distR="114300">
             <wp:extent cx="4581525" cy="809625"/>
             <wp:effectExtent b="0" l="0" r="0" t="0"/>
-            <wp:docPr id="4" name="image2.png"/>
+            <wp:docPr id="4" name="image4.png"/>
             <a:graphic>
               <a:graphicData uri="http://schemas.openxmlformats.org/drawingml/2006/picture">
                 <pic:pic>
                   <pic:nvPicPr>
-                    <pic:cNvPr id="0" name="image2.png"/>
+                    <pic:cNvPr id="0" name="image4.png"/>
                     <pic:cNvPicPr preferRelativeResize="0"/>
                   </pic:nvPicPr>
                   <pic:blipFill>

</xml_diff>